<commit_message>
Updated reference scenario with Xcel IRP feedback
</commit_message>
<xml_diff>
--- a/MN Policy Assumptions_FINAL.docx
+++ b/MN Policy Assumptions_FINAL.docx
@@ -68,21 +68,12 @@
     </w:p>
     <w:p>
       <w:r>
-        <w:t>T</w:t>
-      </w:r>
-      <w:r>
-        <w:t xml:space="preserve">he Minnesota Energy Policy Simulator (EPS) accounts for emissions produced in the following sectors: electricity generation, building energy consumption, industrial energy consumption, industrial process emissions, agriculture process emissions, land use </w:t>
-      </w:r>
-      <w:r>
-        <w:t xml:space="preserve">change, and transportation. </w:t>
+        <w:t xml:space="preserve">The Minnesota Energy Policy Simulator (EPS) accounts for emissions produced in the following sectors: electricity generation, building energy consumption, industrial energy consumption, industrial process emissions, agriculture process emissions, land use change, and transportation. </w:t>
       </w:r>
     </w:p>
     <w:p>
       <w:r>
-        <w:t>Our primary sources are federal data sets from the Environmental Protection Agency (EPA), Energy Information Association (EIA), and the National Renewable Energy Lab (NREL). We supplemented national data with state-specific est</w:t>
-      </w:r>
-      <w:r>
-        <w:t>imates of agricultural emissions and emissions associated with land use change. The table below summarizes our data sources and methodology.</w:t>
+        <w:t>Our primary sources are federal data sets from the Environmental Protection Agency (EPA), Energy Information Association (EIA), and the National Renewable Energy Lab (NREL). We supplemented national data with state-specific estimates of agricultural emissions and emissions associated with land use change. The table below summarizes our data sources and methodology.</w:t>
       </w:r>
     </w:p>
     <w:p>
@@ -173,16 +164,7 @@
                 <w:sz w:val="20"/>
                 <w:szCs w:val="20"/>
               </w:rPr>
-              <w:t>S</w:t>
-            </w:r>
-            <w:r>
-              <w:rPr>
-                <w:b/>
-                <w:color w:val="000000"/>
-                <w:sz w:val="20"/>
-                <w:szCs w:val="20"/>
-              </w:rPr>
-              <w:t>ector</w:t>
+              <w:t>Sector</w:t>
             </w:r>
           </w:p>
         </w:tc>
@@ -616,15 +598,7 @@
                 <w:sz w:val="20"/>
                 <w:szCs w:val="20"/>
               </w:rPr>
-              <w:t>Added all utility-owned generation</w:t>
-            </w:r>
-            <w:r>
-              <w:rPr>
-                <w:color w:val="000000"/>
-                <w:sz w:val="20"/>
-                <w:szCs w:val="20"/>
-              </w:rPr>
-              <w:t xml:space="preserve"> and capacity in-state. No scaling needed.</w:t>
+              <w:t>Added all utility-owned generation and capacity in-state. No scaling needed.</w:t>
             </w:r>
           </w:p>
           <w:p>
@@ -1072,16 +1046,7 @@
                 <w:sz w:val="20"/>
                 <w:szCs w:val="20"/>
               </w:rPr>
-              <w:t>CO2 Emissions</w:t>
-            </w:r>
-            <w:r>
-              <w:rPr>
-                <w:b/>
-                <w:color w:val="000000"/>
-                <w:sz w:val="20"/>
-                <w:szCs w:val="20"/>
-              </w:rPr>
-              <w:t xml:space="preserve"> - </w:t>
+              <w:t xml:space="preserve">CO2 Emissions - </w:t>
             </w:r>
             <w:r>
               <w:rPr>
@@ -1308,16 +1273,7 @@
                   <w:szCs w:val="20"/>
                   <w:u w:val="single"/>
                 </w:rPr>
-                <w:t>State Energy Data S</w:t>
-              </w:r>
-              <w:r>
-                <w:rPr>
-                  <w:color w:val="1155CC"/>
-                  <w:sz w:val="20"/>
-                  <w:szCs w:val="20"/>
-                  <w:u w:val="single"/>
-                </w:rPr>
-                <w:t>ystems</w:t>
+                <w:t>State Energy Data Systems</w:t>
               </w:r>
             </w:hyperlink>
             <w:r>
@@ -1438,15 +1394,7 @@
                 <w:sz w:val="20"/>
                 <w:szCs w:val="20"/>
               </w:rPr>
-              <w:t>NRE</w:t>
-            </w:r>
-            <w:r>
-              <w:rPr>
-                <w:color w:val="000000"/>
-                <w:sz w:val="20"/>
-                <w:szCs w:val="20"/>
-              </w:rPr>
-              <w:t>L Electrification Futures and SEDS</w:t>
+              <w:t>NREL Electrification Futures and SEDS</w:t>
             </w:r>
           </w:p>
           <w:p>
@@ -1753,15 +1701,7 @@
                 <w:szCs w:val="20"/>
               </w:rPr>
               <w:lastRenderedPageBreak/>
-              <w:t>Scaled down US data to state data u</w:t>
-            </w:r>
-            <w:r>
-              <w:rPr>
-                <w:color w:val="000000"/>
-                <w:sz w:val="20"/>
-                <w:szCs w:val="20"/>
-              </w:rPr>
-              <w:t xml:space="preserve">sing a variety of sources, including data from </w:t>
+              <w:t xml:space="preserve">Scaled down US data to state data using a variety of sources, including data from </w:t>
             </w:r>
             <w:r>
               <w:rPr>
@@ -1799,16 +1739,7 @@
                   <w:szCs w:val="20"/>
                   <w:u w:val="single"/>
                 </w:rPr>
-                <w:t>EPA’s State Inventory Tool Out</w:t>
-              </w:r>
-              <w:r>
-                <w:rPr>
-                  <w:color w:val="1155CC"/>
-                  <w:sz w:val="20"/>
-                  <w:szCs w:val="20"/>
-                  <w:u w:val="single"/>
-                </w:rPr>
-                <w:t>put Dataframe </w:t>
+                <w:t>EPA’s State Inventory Tool Output Dataframe </w:t>
               </w:r>
             </w:hyperlink>
           </w:p>
@@ -1890,16 +1821,7 @@
                   <w:szCs w:val="20"/>
                   <w:u w:val="single"/>
                 </w:rPr>
-                <w:t>E3’s Path</w:t>
-              </w:r>
-              <w:r>
-                <w:rPr>
-                  <w:color w:val="1155CC"/>
-                  <w:sz w:val="20"/>
-                  <w:szCs w:val="20"/>
-                  <w:u w:val="single"/>
-                </w:rPr>
-                <w:t>ways Report</w:t>
+                <w:t>E3’s Pathways Report</w:t>
               </w:r>
             </w:hyperlink>
           </w:p>
@@ -2077,15 +1999,7 @@
                 <w:sz w:val="20"/>
                 <w:szCs w:val="20"/>
               </w:rPr>
-              <w:t>Note that for agricultural emissions we took an average of emissions for years 2005, 2010,</w:t>
-            </w:r>
-            <w:r>
-              <w:rPr>
-                <w:color w:val="000000"/>
-                <w:sz w:val="20"/>
-                <w:szCs w:val="20"/>
-              </w:rPr>
-              <w:t xml:space="preserve"> 2015, 2016 and reallocated emissions from “cultivated histosols” to the land use sector</w:t>
+              <w:t>Note that for agricultural emissions we took an average of emissions for years 2005, 2010, 2015, 2016 and reallocated emissions from “cultivated histosols” to the land use sector</w:t>
             </w:r>
           </w:p>
         </w:tc>
@@ -2292,16 +2206,7 @@
                   <w:szCs w:val="20"/>
                   <w:u w:val="single"/>
                 </w:rPr>
-                <w:t>Minnesota’s Greenhouse</w:t>
-              </w:r>
-              <w:r>
-                <w:rPr>
-                  <w:color w:val="1155CC"/>
-                  <w:sz w:val="20"/>
-                  <w:szCs w:val="20"/>
-                  <w:u w:val="single"/>
-                </w:rPr>
-                <w:t xml:space="preserve"> Gas Inventory Data</w:t>
+                <w:t>Minnesota’s Greenhouse Gas Inventory Data</w:t>
               </w:r>
             </w:hyperlink>
           </w:p>
@@ -2533,16 +2438,7 @@
                   <w:szCs w:val="20"/>
                   <w:u w:val="single"/>
                 </w:rPr>
-                <w:t>Energy Information Association’s Annua</w:t>
-              </w:r>
-              <w:r>
-                <w:rPr>
-                  <w:color w:val="1155CC"/>
-                  <w:sz w:val="20"/>
-                  <w:szCs w:val="20"/>
-                  <w:u w:val="single"/>
-                </w:rPr>
-                <w:t>l Energy Outlook tables on Industrial Energy Use</w:t>
+                <w:t>Energy Information Association’s Annual Energy Outlook tables on Industrial Energy Use</w:t>
               </w:r>
             </w:hyperlink>
             <w:r>
@@ -2598,14 +2494,7 @@
                 <w:sz w:val="20"/>
                 <w:szCs w:val="20"/>
               </w:rPr>
-              <w:t>Scaled down US data, using NREL to find the proportion of national vehi</w:t>
-            </w:r>
-            <w:r>
-              <w:rPr>
-                <w:sz w:val="20"/>
-                <w:szCs w:val="20"/>
-              </w:rPr>
-              <w:t>cle stock and service demand in MN.</w:t>
+              <w:t>Scaled down US data, using NREL to find the proportion of national vehicle stock and service demand in MN.</w:t>
             </w:r>
           </w:p>
         </w:tc>
@@ -2741,13 +2630,7 @@
         <w:pStyle w:val="Heading1"/>
       </w:pPr>
       <w:r>
-        <w:t xml:space="preserve">Understanding the </w:t>
-      </w:r>
-      <w:r>
-        <w:t>Business-as-Usual</w:t>
-      </w:r>
-      <w:r>
-        <w:t xml:space="preserve"> and Reference Projections</w:t>
+        <w:t>Understanding the Business-as-Usual and Reference Projections</w:t>
       </w:r>
       <w:r>
         <w:tab/>
@@ -2779,10 +2662,7 @@
     </w:p>
     <w:p>
       <w:r>
-        <w:t>T</w:t>
-      </w:r>
-      <w:r>
-        <w:t xml:space="preserve">he Minnesota EPS model includes two baseline scenarios. The first is a </w:t>
+        <w:t xml:space="preserve">The Minnesota EPS model includes two baseline scenarios. The first is a </w:t>
       </w:r>
       <w:r>
         <w:rPr>
@@ -2800,10 +2680,7 @@
         <w:t>Reference scenario</w:t>
       </w:r>
       <w:r>
-        <w:t xml:space="preserve"> includes planned policy and utility IRPs that are not ye</w:t>
-      </w:r>
-      <w:r>
-        <w:t xml:space="preserve">t implemented but are in progress. Once these policies are implemented, they will become part of the </w:t>
+        <w:t xml:space="preserve"> includes planned policy and utility IRPs that are not yet implemented but are in progress. Once these policies are implemented, they will become part of the </w:t>
       </w:r>
       <w:r>
         <w:rPr>
@@ -2832,10 +2709,7 @@
         <w:t>Business-as-Usual:</w:t>
       </w:r>
       <w:r>
-        <w:t xml:space="preserve"> Energy Innovation and RMI built a forecast of Minnesota’s economy-wide greenhouse gas emissions through 2050 using publicly available, national models of energy consumption (EIA’s Annual Energy Outlook, NREL’s Electrification Future Study) and direct emis</w:t>
-      </w:r>
-      <w:r>
-        <w:t>sions data from Minnesota Pollution Control Agency’s Greenhouse Gas Inventory.</w:t>
+        <w:t xml:space="preserve"> Energy Innovation and RMI built a forecast of Minnesota’s economy-wide greenhouse gas emissions through 2050 using publicly available, national models of energy consumption (EIA’s Annual Energy Outlook, NREL’s Electrification Future Study) and direct emissions data from Minnesota Pollution Control Agency’s Greenhouse Gas Inventory.</w:t>
       </w:r>
       <w:r>
         <w:rPr>
@@ -2860,13 +2734,7 @@
         <w:t>Reference:</w:t>
       </w:r>
       <w:r>
-        <w:t xml:space="preserve"> T</w:t>
-      </w:r>
-      <w:r>
-        <w:t>he Reference scenario provides an additional baseline reflecting very recently passed or imminently planned policies. Reference policies have been reviewed with in-state partners. In Minnesota, the primary source of additional policies was Xcel’s draft Int</w:t>
-      </w:r>
-      <w:r>
-        <w:t>egrated Resource Plan.</w:t>
+        <w:t xml:space="preserve"> The Reference scenario provides an additional baseline reflecting very recently passed or imminently planned policies. Reference policies have been reviewed with in-state partners. In Minnesota, the primary source of additional policies was Xcel’s draft Integrated Resource Plan.</w:t>
       </w:r>
       <w:r>
         <w:rPr>
@@ -2880,6 +2748,7 @@
     </w:p>
     <w:p>
       <w:r>
+        <w:lastRenderedPageBreak/>
         <w:t>The table below summarizes the policies included in the BAU and Reference scenarios.</w:t>
       </w:r>
     </w:p>
@@ -2888,7 +2757,6 @@
         <w:pStyle w:val="Heading2"/>
       </w:pPr>
       <w:r>
-        <w:lastRenderedPageBreak/>
         <w:t>Summary of Policy Assumptions</w:t>
       </w:r>
     </w:p>
@@ -2946,16 +2814,7 @@
                 <w:sz w:val="20"/>
                 <w:szCs w:val="20"/>
               </w:rPr>
-              <w:t>S</w:t>
-            </w:r>
-            <w:r>
-              <w:rPr>
-                <w:b/>
-                <w:color w:val="000000"/>
-                <w:sz w:val="20"/>
-                <w:szCs w:val="20"/>
-              </w:rPr>
-              <w:t>ector</w:t>
+              <w:t>Sector</w:t>
             </w:r>
           </w:p>
         </w:tc>
@@ -3213,60 +3072,7 @@
                 <w:sz w:val="20"/>
                 <w:szCs w:val="20"/>
               </w:rPr>
-              <w:t>l 10 years: Monticello through 2040, Prairie Island through 20</w:t>
-            </w:r>
-            <w:r>
-              <w:rPr>
-                <w:sz w:val="20"/>
-                <w:szCs w:val="20"/>
-              </w:rPr>
-              <w:t>4</w:t>
-            </w:r>
-            <w:r>
-              <w:rPr>
-                <w:color w:val="000000"/>
-                <w:sz w:val="20"/>
-                <w:szCs w:val="20"/>
-              </w:rPr>
-              <w:t>3 (Unit 1) and 20</w:t>
-            </w:r>
-            <w:r>
-              <w:rPr>
-                <w:sz w:val="20"/>
-                <w:szCs w:val="20"/>
-              </w:rPr>
-              <w:t>4</w:t>
-            </w:r>
-            <w:r>
-              <w:rPr>
-                <w:color w:val="000000"/>
-                <w:sz w:val="20"/>
-                <w:szCs w:val="20"/>
-              </w:rPr>
-              <w:t xml:space="preserve">4 </w:t>
-            </w:r>
-            <w:r>
-              <w:rPr>
-                <w:color w:val="000000"/>
-                <w:sz w:val="20"/>
-                <w:szCs w:val="20"/>
-              </w:rPr>
-              <w:t>(Unit 2</w:t>
-            </w:r>
-            <w:r>
-              <w:rPr>
-                <w:sz w:val="20"/>
-                <w:szCs w:val="20"/>
-              </w:rPr>
-              <w:t>)</w:t>
-            </w:r>
-            <w:r>
-              <w:rPr>
-                <w:sz w:val="20"/>
-                <w:szCs w:val="20"/>
-                <w:vertAlign w:val="superscript"/>
-              </w:rPr>
-              <w:footnoteReference w:id="3"/>
+              <w:t>l 10 years: Monticello through 2040</w:t>
             </w:r>
           </w:p>
           <w:p>
@@ -3304,7 +3110,49 @@
                 <w:sz w:val="20"/>
                 <w:szCs w:val="20"/>
               </w:rPr>
-              <w:t>Assume 1500 MW demand response by 2034 above the BAU case</w:t>
+              <w:t>Assume 1</w:t>
+            </w:r>
+            <w:r>
+              <w:rPr>
+                <w:sz w:val="20"/>
+                <w:szCs w:val="20"/>
+              </w:rPr>
+              <w:t>,</w:t>
+            </w:r>
+            <w:r>
+              <w:rPr>
+                <w:sz w:val="20"/>
+                <w:szCs w:val="20"/>
+              </w:rPr>
+              <w:t xml:space="preserve">500 MW </w:t>
+            </w:r>
+            <w:r>
+              <w:rPr>
+                <w:sz w:val="20"/>
+                <w:szCs w:val="20"/>
+              </w:rPr>
+              <w:t xml:space="preserve">of </w:t>
+            </w:r>
+            <w:r>
+              <w:rPr>
+                <w:sz w:val="20"/>
+                <w:szCs w:val="20"/>
+              </w:rPr>
+              <w:t xml:space="preserve">demand </w:t>
+            </w:r>
+            <w:r>
+              <w:rPr>
+                <w:sz w:val="20"/>
+                <w:szCs w:val="20"/>
+              </w:rPr>
+              <w:t>management</w:t>
+            </w:r>
+            <w:r>
+              <w:rPr>
+                <w:sz w:val="20"/>
+                <w:szCs w:val="20"/>
+              </w:rPr>
+              <w:t xml:space="preserve"> by 2034 above the BAU case</w:t>
             </w:r>
           </w:p>
           <w:p>
@@ -3323,7 +3171,89 @@
                 <w:sz w:val="20"/>
                 <w:szCs w:val="20"/>
               </w:rPr>
-              <w:t>1200 MW wind and 4000 MW of solar added by 2034</w:t>
+              <w:t xml:space="preserve">Assume </w:t>
+            </w:r>
+            <w:r>
+              <w:rPr>
+                <w:sz w:val="20"/>
+                <w:szCs w:val="20"/>
+              </w:rPr>
+              <w:t>2,250</w:t>
+            </w:r>
+            <w:r>
+              <w:rPr>
+                <w:sz w:val="20"/>
+                <w:szCs w:val="20"/>
+              </w:rPr>
+              <w:t xml:space="preserve"> MW wind</w:t>
+            </w:r>
+            <w:r>
+              <w:rPr>
+                <w:sz w:val="20"/>
+                <w:szCs w:val="20"/>
+              </w:rPr>
+              <w:t xml:space="preserve"> </w:t>
+            </w:r>
+            <w:r>
+              <w:rPr>
+                <w:sz w:val="20"/>
+                <w:szCs w:val="20"/>
+              </w:rPr>
+              <w:t xml:space="preserve">capacity is added </w:t>
+            </w:r>
+            <w:r>
+              <w:rPr>
+                <w:sz w:val="20"/>
+                <w:szCs w:val="20"/>
+              </w:rPr>
+              <w:t>by 2034</w:t>
+            </w:r>
+            <w:r>
+              <w:rPr>
+                <w:sz w:val="20"/>
+                <w:szCs w:val="20"/>
+              </w:rPr>
+              <w:t xml:space="preserve"> and </w:t>
+            </w:r>
+            <w:r>
+              <w:rPr>
+                <w:sz w:val="20"/>
+                <w:szCs w:val="20"/>
+              </w:rPr>
+              <w:t>3,500</w:t>
+            </w:r>
+            <w:r>
+              <w:rPr>
+                <w:sz w:val="20"/>
+                <w:szCs w:val="20"/>
+              </w:rPr>
+              <w:t xml:space="preserve"> MW of solar added by </w:t>
+            </w:r>
+            <w:r>
+              <w:rPr>
+                <w:sz w:val="20"/>
+                <w:szCs w:val="20"/>
+              </w:rPr>
+              <w:t>2030</w:t>
+            </w:r>
+          </w:p>
+          <w:p>
+            <w:pPr>
+              <w:numPr>
+                <w:ilvl w:val="0"/>
+                <w:numId w:val="3"/>
+              </w:numPr>
+              <w:rPr>
+                <w:sz w:val="20"/>
+                <w:szCs w:val="20"/>
+              </w:rPr>
+            </w:pPr>
+            <w:r>
+              <w:rPr>
+                <w:sz w:val="20"/>
+                <w:szCs w:val="20"/>
+              </w:rPr>
+              <w:t>Assume an additional 2,600 MWs of storage added by 2034</w:t>
             </w:r>
           </w:p>
         </w:tc>
@@ -3452,7 +3382,7 @@
                 <w:szCs w:val="20"/>
                 <w:vertAlign w:val="superscript"/>
               </w:rPr>
-              <w:footnoteReference w:id="4"/>
+              <w:footnoteReference w:id="3"/>
             </w:r>
           </w:p>
         </w:tc>
@@ -3489,6 +3419,14 @@
               </w:rPr>
               <w:t>Energy efficiency savings included in Xcel’s IRP</w:t>
             </w:r>
+            <w:r>
+              <w:rPr>
+                <w:color w:val="000000"/>
+                <w:sz w:val="20"/>
+                <w:szCs w:val="20"/>
+              </w:rPr>
+              <w:t>, equivalent to about 2% per year</w:t>
+            </w:r>
           </w:p>
         </w:tc>
       </w:tr>
@@ -3663,7 +3601,7 @@
                 <w:szCs w:val="20"/>
                 <w:vertAlign w:val="superscript"/>
               </w:rPr>
-              <w:footnoteReference w:id="5"/>
+              <w:footnoteReference w:id="4"/>
             </w:r>
           </w:p>
         </w:tc>
@@ -4089,6 +4027,7 @@
                 <w:sz w:val="20"/>
                 <w:szCs w:val="20"/>
               </w:rPr>
+              <w:lastRenderedPageBreak/>
               <w:t>Assume no reductions in production, reductions in state consumption increase exports</w:t>
             </w:r>
           </w:p>
@@ -4154,10 +4093,7 @@
         <w:pStyle w:val="Heading3"/>
       </w:pPr>
       <w:r>
-        <w:t>T</w:t>
-      </w:r>
-      <w:r>
-        <w:t xml:space="preserve">he EPS model shows two greenhouse gas reduction targets. </w:t>
+        <w:t xml:space="preserve">The EPS model shows two greenhouse gas reduction targets. </w:t>
       </w:r>
     </w:p>
     <w:p>
@@ -4179,31 +4115,16 @@
         <w:t>2030 sector GHG target range</w:t>
       </w:r>
       <w:r>
-        <w:t>: Rocky Mou</w:t>
-      </w:r>
-      <w:r>
-        <w:t>ntain Institute has done a US-wide analysis to define sector level targets consistent with limiting cumulative US greenhouse gas emissions consistent with a global 1.5℃ budget. To inform these targets, RMI reviewed both global 1.5℃ guidance</w:t>
+        <w:t>: Rocky Mountain Institute has done a US-wide analysis to define sector level targets consistent with limiting cumulative US greenhouse gas emissions consistent with a global 1.5℃ budget. To inform these targets, RMI reviewed both global 1.5℃ guidance</w:t>
       </w:r>
       <w:r>
         <w:rPr>
           <w:vertAlign w:val="superscript"/>
         </w:rPr>
-        <w:footnoteReference w:id="6"/>
-      </w:r>
-      <w:r>
-        <w:t xml:space="preserve"> and numerous </w:t>
-      </w:r>
-      <w:r>
-        <w:t xml:space="preserve">national decarbonization pathways analyses, with a focus on required action by 2030. The sector-level targets have been translated to state-level benchmarks to guide policy evaluation and discussion. Targets by sector are downscaled from national to state </w:t>
-      </w:r>
-      <w:r>
-        <w:t>levels using 2019 emissions to allow for disparate emissions trends since 2005 across states. Due to the considerable uncertainties in these analyses, the national and state level sector targets are approximate, and should not be considered equivalent to a</w:t>
-      </w:r>
-      <w:r>
-        <w:t>n optimum state-by-state decarbonization assessment. State-level assessments may identify more cost- and politically effective paths that reduce emissions more quickly. RMI will provide additional information on the target calculations in a subsequent comp</w:t>
-      </w:r>
-      <w:r>
-        <w:t>anion document.</w:t>
+        <w:footnoteReference w:id="5"/>
+      </w:r>
+      <w:r>
+        <w:t xml:space="preserve"> and numerous national decarbonization pathways analyses, with a focus on required action by 2030. The sector-level targets have been translated to state-level benchmarks to guide policy evaluation and discussion. Targets by sector are downscaled from national to state levels using 2019 emissions to allow for disparate emissions trends since 2005 across states. Due to the considerable uncertainties in these analyses, the national and state level sector targets are approximate, and should not be considered equivalent to an optimum state-by-state decarbonization assessment. State-level assessments may identify more cost- and politically effective paths that reduce emissions more quickly. RMI will provide additional information on the target calculations in a subsequent companion document.</w:t>
       </w:r>
     </w:p>
     <w:p>
@@ -4270,13 +4191,7 @@
     </w:p>
     <w:p>
       <w:r>
-        <w:t>Energy Innovation developed a US 1.5 Degree Scenario, which is designed to put the US, nationally, on an emissions trajectory broadly consistent with limiting global warming to 1.5</w:t>
-      </w:r>
-      <w:r>
-        <w:t>℃ by 2100. This national scenario has been downscaled to Minnesota, adjusting for differences in the state technology mix compared to the national technology mix. This policy scenario is illustrative and is meant to represent one set of policies that could</w:t>
-      </w:r>
-      <w:r>
-        <w:t xml:space="preserve"> be used to reduce emissions in line with a national 1.5℃ scenario.</w:t>
+        <w:t>Energy Innovation developed a US 1.5 Degree Scenario, which is designed to put the US, nationally, on an emissions trajectory broadly consistent with limiting global warming to 1.5℃ by 2100. This national scenario has been downscaled to Minnesota, adjusting for differences in the state technology mix compared to the national technology mix. This policy scenario is illustrative and is meant to represent one set of policies that could be used to reduce emissions in line with a national 1.5℃ scenario.</w:t>
       </w:r>
     </w:p>
     <w:p>
@@ -4332,14 +4247,7 @@
                 <w:sz w:val="20"/>
                 <w:szCs w:val="20"/>
               </w:rPr>
-              <w:t>S</w:t>
-            </w:r>
-            <w:r>
-              <w:rPr>
-                <w:sz w:val="20"/>
-                <w:szCs w:val="20"/>
-              </w:rPr>
-              <w:t>ector</w:t>
+              <w:t>Sector</w:t>
             </w:r>
           </w:p>
         </w:tc>
@@ -4413,22 +4321,7 @@
                 <w:sz w:val="20"/>
                 <w:szCs w:val="20"/>
               </w:rPr>
-              <w:t>Nuclear power plants extended additional 10 years: Monticello through 2040, Prairie Island throu</w:t>
-            </w:r>
-            <w:r>
-              <w:rPr>
-                <w:sz w:val="20"/>
-                <w:szCs w:val="20"/>
-              </w:rPr>
-              <w:t>gh 2043 (Unit 1) and 2044 (Unit 2)</w:t>
-            </w:r>
-            <w:r>
-              <w:rPr>
-                <w:sz w:val="20"/>
-                <w:szCs w:val="20"/>
-                <w:vertAlign w:val="superscript"/>
-              </w:rPr>
-              <w:footnoteReference w:id="7"/>
+              <w:t>Nuclear power plants extended additional 10 years: Monticello through 2040</w:t>
             </w:r>
           </w:p>
           <w:p>
@@ -4493,7 +4386,7 @@
                 <w:szCs w:val="20"/>
                 <w:vertAlign w:val="superscript"/>
               </w:rPr>
-              <w:footnoteReference w:id="8"/>
+              <w:footnoteReference w:id="6"/>
             </w:r>
           </w:p>
           <w:p>
@@ -4538,6 +4431,7 @@
                 <w:sz w:val="20"/>
                 <w:szCs w:val="20"/>
               </w:rPr>
+              <w:lastRenderedPageBreak/>
               <w:t>Buildings</w:t>
             </w:r>
           </w:p>
@@ -4601,15 +4495,7 @@
                 <w:sz w:val="20"/>
                 <w:szCs w:val="20"/>
               </w:rPr>
-              <w:lastRenderedPageBreak/>
-              <w:t>Efficiency improvement in line with the Xcel IRP with ambition extended to</w:t>
-            </w:r>
-            <w:r>
-              <w:rPr>
-                <w:sz w:val="20"/>
-                <w:szCs w:val="20"/>
-              </w:rPr>
-              <w:t xml:space="preserve"> 2050, plus additional efficiency improvements for building heating equipment and appliances</w:t>
+              <w:t>Efficiency improvement in line with the Xcel IRP with ambition extended to 2050, plus additional efficiency improvements for building heating equipment and appliances</w:t>
             </w:r>
           </w:p>
         </w:tc>
@@ -4635,7 +4521,6 @@
                 <w:sz w:val="20"/>
                 <w:szCs w:val="20"/>
               </w:rPr>
-              <w:lastRenderedPageBreak/>
               <w:t>On-Road Transportation</w:t>
             </w:r>
           </w:p>
@@ -4699,21 +4584,7 @@
                 <w:sz w:val="20"/>
                 <w:szCs w:val="20"/>
               </w:rPr>
-              <w:t>90% impr</w:t>
-            </w:r>
-            <w:r>
-              <w:rPr>
-                <w:sz w:val="20"/>
-                <w:szCs w:val="20"/>
-              </w:rPr>
-              <w:t>ovement in fuel economy standards for internal combustion engine light-duty vehicles by 2040, as well as a 45% improvement for buses, a 50% improvement for medium- and heavy-duty freight vehicles, a 28% improvement for aircraft, and a 20% improvement for r</w:t>
-            </w:r>
-            <w:r>
-              <w:rPr>
-                <w:sz w:val="20"/>
-                <w:szCs w:val="20"/>
-              </w:rPr>
-              <w:t>ail and ships</w:t>
+              <w:t>90% improvement in fuel economy standards for internal combustion engine light-duty vehicles by 2040, as well as a 45% improvement for buses, a 50% improvement for medium- and heavy-duty freight vehicles, a 28% improvement for aircraft, and a 20% improvement for rail and ships</w:t>
             </w:r>
           </w:p>
           <w:p>
@@ -4859,14 +4730,7 @@
                 <w:sz w:val="20"/>
                 <w:szCs w:val="20"/>
               </w:rPr>
-              <w:t>20% by 2030, 100% by 2050 shift from f</w:t>
-            </w:r>
-            <w:r>
-              <w:rPr>
-                <w:sz w:val="20"/>
-                <w:szCs w:val="20"/>
-              </w:rPr>
-              <w:t>ossil fuels to a mix of electricity and hydrogen, varying by industrial potential for each fuel type, by 2050</w:t>
+              <w:t>20% by 2030, 100% by 2050 shift from fossil fuels to a mix of electricity and hydrogen, varying by industrial potential for each fuel type, by 2050</w:t>
             </w:r>
           </w:p>
           <w:p>
@@ -4904,14 +4768,7 @@
                 <w:sz w:val="20"/>
                 <w:szCs w:val="20"/>
               </w:rPr>
-              <w:t>100% achievement of po</w:t>
-            </w:r>
-            <w:r>
-              <w:rPr>
-                <w:sz w:val="20"/>
-                <w:szCs w:val="20"/>
-              </w:rPr>
-              <w:t>tential emissions reductions from methane capture and destruction in natural gas and oil, coal mining, water, and waste sectors by 2030</w:t>
+              <w:t>100% achievement of potential emissions reductions from methane capture and destruction in natural gas and oil, coal mining, water, and waste sectors by 2030</w:t>
             </w:r>
           </w:p>
           <w:p>
@@ -4949,14 +4806,7 @@
                 <w:sz w:val="20"/>
                 <w:szCs w:val="20"/>
               </w:rPr>
-              <w:t>100% remaining industrial CO2 emissions captured and sequestered t</w:t>
-            </w:r>
-            <w:r>
-              <w:rPr>
-                <w:sz w:val="20"/>
-                <w:szCs w:val="20"/>
-              </w:rPr>
-              <w:t>hrough CCS by 2050</w:t>
+              <w:t>100% remaining industrial CO2 emissions captured and sequestered through CCS by 2050</w:t>
             </w:r>
           </w:p>
         </w:tc>
@@ -5032,10 +4882,7 @@
     </w:p>
     <w:p>
       <w:r>
-        <w:t>An additional scenario has been included to illustrate an example of a rapid emission reduction scenario in the EPS. This scenario is intended to be a simple combination of EPS policy settings exemplifying the decarbonization approaches found to be ready t</w:t>
-      </w:r>
-      <w:r>
-        <w:t xml:space="preserve">o scale, cost-effective, and critical to near-term action in most recent literature: efficiency at the device and whole systems scale, electrification of buildings and on-road vehicles, and buildout of wind and solar power. It is similar to the </w:t>
+        <w:t xml:space="preserve">An additional scenario has been included to illustrate an example of a rapid emission reduction scenario in the EPS. This scenario is intended to be a simple combination of EPS policy settings exemplifying the decarbonization approaches found to be ready to scale, cost-effective, and critical to near-term action in most recent literature: efficiency at the device and whole systems scale, electrification of buildings and on-road vehicles, and buildout of wind and solar power. It is similar to the </w:t>
       </w:r>
       <w:hyperlink r:id="rId45">
         <w:r>
@@ -5052,13 +4899,7 @@
     </w:p>
     <w:p>
       <w:r>
-        <w:t>There is overlap with the US 1.5 Degree Scenario in some o</w:t>
-      </w:r>
-      <w:r>
-        <w:t>f these settings, though these settings may have more ambitious implementation schedules in this scenario. This scenario is designed as a generic US state scenario, and it has not been optimized to be most cost-effective or politically effective for Minnes</w:t>
-      </w:r>
-      <w:r>
-        <w:t>ota. Because it is generic, it applies incrementally to the BAU, not the Reference Scenario.</w:t>
+        <w:t>There is overlap with the US 1.5 Degree Scenario in some of these settings, though these settings may have more ambitious implementation schedules in this scenario. This scenario is designed as a generic US state scenario, and it has not been optimized to be most cost-effective or politically effective for Minnesota. Because it is generic, it applies incrementally to the BAU, not the Reference Scenario.</w:t>
       </w:r>
     </w:p>
     <w:p>
@@ -5122,14 +4963,7 @@
                 <w:sz w:val="20"/>
                 <w:szCs w:val="20"/>
               </w:rPr>
-              <w:t>S</w:t>
-            </w:r>
-            <w:r>
-              <w:rPr>
-                <w:sz w:val="20"/>
-                <w:szCs w:val="20"/>
-              </w:rPr>
-              <w:t>ector</w:t>
+              <w:t>Sector</w:t>
             </w:r>
           </w:p>
         </w:tc>
@@ -5177,14 +5011,7 @@
                 <w:sz w:val="20"/>
                 <w:szCs w:val="20"/>
               </w:rPr>
-              <w:t>Ele</w:t>
-            </w:r>
-            <w:r>
-              <w:rPr>
-                <w:sz w:val="20"/>
-                <w:szCs w:val="20"/>
-              </w:rPr>
-              <w:t>ctricity</w:t>
+              <w:t>Electricity</w:t>
             </w:r>
           </w:p>
         </w:tc>
@@ -5707,28 +5534,16 @@
     </w:p>
     <w:p>
       <w:r>
-        <w:t>The Energy Policy Simulator is a non-partisan, open-source, and peer-review</w:t>
-      </w:r>
-      <w:r>
-        <w:t>ed model. The EPS was developed to evaluate the impacts of climate and energy policies on emissions, costs and savings, and fuel consumption. The EPS model is used by policymakers to select and refine climate legislation. For example, the EPS model was use</w:t>
-      </w:r>
-      <w:r>
-        <w:t>d to assess the impact of climate policies for the U.S. House Select Committee on the Climate Crisis.</w:t>
+        <w:t>The Energy Policy Simulator is a non-partisan, open-source, and peer-reviewed model. The EPS was developed to evaluate the impacts of climate and energy policies on emissions, costs and savings, and fuel consumption. The EPS model is used by policymakers to select and refine climate legislation. For example, the EPS model was used to assess the impact of climate policies for the U.S. House Select Committee on the Climate Crisis.</w:t>
       </w:r>
       <w:r>
         <w:rPr>
           <w:vertAlign w:val="superscript"/>
         </w:rPr>
-        <w:footnoteReference w:id="9"/>
-      </w:r>
-      <w:r>
-        <w:t xml:space="preserve"> EPS users input climate policies and the model then analyzes interacting policy impacts to forecast environmental and economic outcomes. The model gener</w:t>
-      </w:r>
-      <w:r>
-        <w:t>ates a variety of data outputs including greenhouse gas emissions, criteria pollutant emissions, capital and operating cash flow changes, and macroeconomic changes to GDP and jobs. RMI and Energy Innovation are currently developing EPS models for 20 U.S. s</w:t>
-      </w:r>
-      <w:r>
-        <w:t>tates.</w:t>
+        <w:footnoteReference w:id="7"/>
+      </w:r>
+      <w:r>
+        <w:t xml:space="preserve"> EPS users input climate policies and the model then analyzes interacting policy impacts to forecast environmental and economic outcomes. The model generates a variety of data outputs including greenhouse gas emissions, criteria pollutant emissions, capital and operating cash flow changes, and macroeconomic changes to GDP and jobs. RMI and Energy Innovation are currently developing EPS models for 20 U.S. states.</w:t>
       </w:r>
       <w:r>
         <w:t xml:space="preserve"> </w:t>
@@ -5755,7 +5570,7 @@
         <w:rPr>
           <w:vertAlign w:val="superscript"/>
         </w:rPr>
-        <w:footnoteReference w:id="10"/>
+        <w:footnoteReference w:id="8"/>
       </w:r>
       <w:r>
         <w:t xml:space="preserve"> And full documentation on methodology and assumptions are available online </w:t>
@@ -5776,7 +5591,7 @@
         <w:rPr>
           <w:vertAlign w:val="superscript"/>
         </w:rPr>
-        <w:footnoteReference w:id="11"/>
+        <w:footnoteReference w:id="9"/>
       </w:r>
       <w:r>
         <w:t xml:space="preserve"> </w:t>
@@ -5849,13 +5664,7 @@
     </w:p>
     <w:p>
       <w:r>
-        <w:t>I</w:t>
-      </w:r>
-      <w:r>
-        <w:t xml:space="preserve">f you have questions about using the EPS, we recommend first watching our </w:t>
-      </w:r>
-      <w:r>
-        <w:t xml:space="preserve">video series, available </w:t>
+        <w:t xml:space="preserve">If you have questions about using the EPS, we recommend first watching our video series, available </w:t>
       </w:r>
       <w:hyperlink r:id="rId50">
         <w:r>
@@ -5873,7 +5682,7 @@
         <w:rPr>
           <w:vertAlign w:val="superscript"/>
         </w:rPr>
-        <w:footnoteReference w:id="12"/>
+        <w:footnoteReference w:id="10"/>
       </w:r>
       <w:r>
         <w:t xml:space="preserve"> For further information on the EPS, contact us at </w:t>
@@ -5888,10 +5697,7 @@
         </w:r>
       </w:hyperlink>
       <w:r>
-        <w:t>. For more inform</w:t>
-      </w:r>
-      <w:r>
-        <w:t xml:space="preserve">ation on RMI analysis and our state advocacy support network contact us at </w:t>
+        <w:t xml:space="preserve">. For more information on RMI analysis and our state advocacy support network contact us at </w:t>
       </w:r>
       <w:hyperlink r:id="rId52">
         <w:r>
@@ -5908,10 +5714,7 @@
     </w:p>
     <w:p>
       <w:r>
-        <w:t>The Minnesota EPS is developed as a partnership between Energy Innovation and Rocky Mountain Ins</w:t>
-      </w:r>
-      <w:r>
-        <w:t>titute (RMI), with RMI work supported by Bloomberg Philanthropies.</w:t>
+        <w:t>The Minnesota EPS is developed as a partnership between Energy Innovation and Rocky Mountain Institute (RMI), with RMI work supported by Bloomberg Philanthropies.</w:t>
       </w:r>
     </w:p>
     <w:p>
@@ -6071,7 +5874,43 @@
           <w:sz w:val="20"/>
           <w:szCs w:val="20"/>
         </w:rPr>
-        <w:t xml:space="preserve"> https://www.xcelenergy.com/staticfiles/xe-responsive/Company/Rates%20&amp;%20Regulations/The-Resource-Plan-No-Appendices.pdf</w:t>
+        <w:t xml:space="preserve"> </w:t>
+      </w:r>
+      <w:hyperlink r:id="rId1" w:history="1">
+        <w:r>
+          <w:rPr>
+            <w:rStyle w:val="Hyperlink"/>
+            <w:sz w:val="20"/>
+            <w:szCs w:val="20"/>
+          </w:rPr>
+          <w:t>https://www.xcelenergy.com/staticfiles/xe-responsive/Company/Rates%20&amp;%20Regulations/The-Resource-Plan-No-Appendices.pdf</w:t>
+        </w:r>
+      </w:hyperlink>
+      <w:r>
+        <w:rPr>
+          <w:color w:val="000000"/>
+          <w:sz w:val="20"/>
+          <w:szCs w:val="20"/>
+        </w:rPr>
+        <w:t xml:space="preserve"> &amp; </w:t>
+      </w:r>
+      <w:hyperlink r:id="rId2" w:history="1">
+        <w:r>
+          <w:rPr>
+            <w:rStyle w:val="Hyperlink"/>
+            <w:sz w:val="20"/>
+            <w:szCs w:val="20"/>
+          </w:rPr>
+          <w:t>https://www.xcelenergy.com/staticfiles/xe-responsive/Company/Rates%20&amp;%20Regulations/Resource%20Plans/Upper-Midwest-Energy-Plan-Supplement-063020.PDF</w:t>
+        </w:r>
+      </w:hyperlink>
+      <w:r>
+        <w:rPr>
+          <w:color w:val="000000"/>
+          <w:sz w:val="20"/>
+          <w:szCs w:val="20"/>
+        </w:rPr>
+        <w:t xml:space="preserve"> </w:t>
       </w:r>
     </w:p>
   </w:footnote>
@@ -6097,44 +5936,11 @@
           <w:sz w:val="20"/>
           <w:szCs w:val="20"/>
         </w:rPr>
-        <w:t xml:space="preserve"> Xcel’s IRP only extends the Monticello plant by an additional 10 years, but the EPS policy setting design can only extend all retiring nuclear plants or none, so in this scenario, Prairi</w:t>
-      </w:r>
-      <w:r>
-        <w:rPr>
-          <w:sz w:val="20"/>
-          <w:szCs w:val="20"/>
-        </w:rPr>
-        <w:t xml:space="preserve">e Island is extended 10 years beyond its license year as well. </w:t>
+        <w:t xml:space="preserve"> Efficiency improvements are derived from NREL electrification futures study Reference Case. Energy Efficiency policies – including those in Minnesota such as building rebates-- are not explicitly included in the BAU. </w:t>
       </w:r>
     </w:p>
   </w:footnote>
   <w:footnote w:id="4">
-    <w:p>
-      <w:pPr>
-        <w:spacing w:after="0" w:line="240" w:lineRule="auto"/>
-        <w:rPr>
-          <w:sz w:val="20"/>
-          <w:szCs w:val="20"/>
-        </w:rPr>
-      </w:pPr>
-      <w:r>
-        <w:rPr>
-          <w:sz w:val="20"/>
-          <w:szCs w:val="20"/>
-          <w:vertAlign w:val="superscript"/>
-        </w:rPr>
-        <w:footnoteRef/>
-      </w:r>
-      <w:r>
-        <w:rPr>
-          <w:sz w:val="20"/>
-          <w:szCs w:val="20"/>
-        </w:rPr>
-        <w:t xml:space="preserve"> Efficiency improvements are derived from NREL electrification futures study Reference Case. Energy Efficiency policies – including those in Minnesota such as building rebates-- are not explicitly included in the BAU. </w:t>
-      </w:r>
-    </w:p>
-  </w:footnote>
-  <w:footnote w:id="5">
     <w:p>
       <w:pPr>
         <w:pBdr>
@@ -6165,17 +5971,9 @@
           <w:sz w:val="20"/>
           <w:szCs w:val="20"/>
         </w:rPr>
-        <w:t xml:space="preserve"> Electric vehicle adoption in the BA</w:t>
-      </w:r>
-      <w:r>
-        <w:rPr>
-          <w:color w:val="000000"/>
-          <w:sz w:val="20"/>
-          <w:szCs w:val="20"/>
-        </w:rPr>
-        <w:t xml:space="preserve">U case is based on economic adoption modeled in the EPS, detailed info available here: </w:t>
-      </w:r>
-      <w:hyperlink r:id="rId1">
+        <w:t xml:space="preserve"> Electric vehicle adoption in the BAU case is based on economic adoption modeled in the EPS, detailed info available here: </w:t>
+      </w:r>
+      <w:hyperlink r:id="rId3">
         <w:r>
           <w:rPr>
             <w:color w:val="0563C1"/>
@@ -6201,17 +5999,9 @@
           <w:sz w:val="20"/>
           <w:szCs w:val="20"/>
         </w:rPr>
-        <w:t xml:space="preserve"> EPS tra</w:t>
-      </w:r>
-      <w:r>
-        <w:rPr>
-          <w:color w:val="000000"/>
-          <w:sz w:val="20"/>
-          <w:szCs w:val="20"/>
-        </w:rPr>
-        <w:t xml:space="preserve">nsportation data, such as vehicle prices, is largely taken from EIA, and the resulting EV adoption curve rates are similar to other studies, including the “Electric Vehicle Outlook 2020”: </w:t>
-      </w:r>
-      <w:hyperlink r:id="rId2" w:anchor="toc-viewreport">
+        <w:t xml:space="preserve"> EPS transportation data, such as vehicle prices, is largely taken from EIA, and the resulting EV adoption curve rates are similar to other studies, including the “Electric Vehicle Outlook 2020”: </w:t>
+      </w:r>
+      <w:hyperlink r:id="rId4" w:anchor="toc-viewreport">
         <w:r>
           <w:rPr>
             <w:color w:val="0563C1"/>
@@ -6232,7 +6022,7 @@
       </w:r>
     </w:p>
   </w:footnote>
-  <w:footnote w:id="6">
+  <w:footnote w:id="5">
     <w:p>
       <w:pPr>
         <w:spacing w:after="0" w:line="240" w:lineRule="auto"/>
@@ -6256,7 +6046,7 @@
         </w:rPr>
         <w:t xml:space="preserve"> See IPCC </w:t>
       </w:r>
-      <w:hyperlink r:id="rId3">
+      <w:hyperlink r:id="rId5">
         <w:r>
           <w:rPr>
             <w:color w:val="0563C1"/>
@@ -6267,7 +6057,7 @@
           <w:t>Global Warming of 1.5</w:t>
         </w:r>
       </w:hyperlink>
-      <w:hyperlink r:id="rId4">
+      <w:hyperlink r:id="rId6">
         <w:r>
           <w:rPr>
             <w:rFonts w:ascii="degree" w:eastAsia="degree" w:hAnsi="degree" w:cs="degree"/>
@@ -6279,7 +6069,7 @@
           <w:t>°</w:t>
         </w:r>
       </w:hyperlink>
-      <w:hyperlink r:id="rId5">
+      <w:hyperlink r:id="rId7">
         <w:r>
           <w:rPr>
             <w:color w:val="0563C1"/>
@@ -6297,7 +6087,7 @@
         </w:rPr>
         <w:t xml:space="preserve"> and </w:t>
       </w:r>
-      <w:hyperlink r:id="rId6">
+      <w:hyperlink r:id="rId8">
         <w:r>
           <w:rPr>
             <w:color w:val="0563C1"/>
@@ -6310,7 +6100,7 @@
       </w:hyperlink>
     </w:p>
   </w:footnote>
-  <w:footnote w:id="7">
+  <w:footnote w:id="6">
     <w:p>
       <w:pPr>
         <w:spacing w:after="0" w:line="240" w:lineRule="auto"/>
@@ -6332,22 +6122,23 @@
           <w:sz w:val="20"/>
           <w:szCs w:val="20"/>
         </w:rPr>
-        <w:t xml:space="preserve"> Xcel’s IRP only extends the Monticello plant by an additional 10 years, but the EPS policy setting design can only extend all retiring nuclear plants or none, so in this scenario, Prairie Island is extended 10 years beyond</w:t>
-      </w:r>
-      <w:r>
-        <w:rPr>
-          <w:sz w:val="20"/>
-          <w:szCs w:val="20"/>
-        </w:rPr>
-        <w:t xml:space="preserve"> its license year as well. </w:t>
+        <w:t xml:space="preserve"> Some natural gas peaker plants may be built to help meet peak demand</w:t>
       </w:r>
     </w:p>
   </w:footnote>
-  <w:footnote w:id="8">
+  <w:footnote w:id="7">
     <w:p>
       <w:pPr>
+        <w:pBdr>
+          <w:top w:val="nil"/>
+          <w:left w:val="nil"/>
+          <w:bottom w:val="nil"/>
+          <w:right w:val="nil"/>
+          <w:between w:val="nil"/>
+        </w:pBdr>
         <w:spacing w:after="0" w:line="240" w:lineRule="auto"/>
         <w:rPr>
+          <w:color w:val="000000"/>
           <w:sz w:val="20"/>
           <w:szCs w:val="20"/>
         </w:rPr>
@@ -6362,17 +6153,46 @@
       </w:r>
       <w:r>
         <w:rPr>
+          <w:color w:val="000000"/>
           <w:sz w:val="20"/>
           <w:szCs w:val="20"/>
         </w:rPr>
-        <w:t xml:space="preserve"> Some natural gas peaker plants may be</w:t>
-      </w:r>
+        <w:t xml:space="preserve"> https://energyinnovation.org/2020/07/28/hal-harveys-insights-and-updates-congressional-climate-plan-is-a-bet-your-country-moment/</w:t>
+      </w:r>
+    </w:p>
+  </w:footnote>
+  <w:footnote w:id="8">
+    <w:p>
+      <w:pPr>
+        <w:pBdr>
+          <w:top w:val="nil"/>
+          <w:left w:val="nil"/>
+          <w:bottom w:val="nil"/>
+          <w:right w:val="nil"/>
+          <w:between w:val="nil"/>
+        </w:pBdr>
+        <w:spacing w:after="0" w:line="240" w:lineRule="auto"/>
+        <w:rPr>
+          <w:color w:val="000000"/>
+          <w:sz w:val="20"/>
+          <w:szCs w:val="20"/>
+        </w:rPr>
+      </w:pPr>
       <w:r>
         <w:rPr>
           <w:sz w:val="20"/>
           <w:szCs w:val="20"/>
+          <w:vertAlign w:val="superscript"/>
         </w:rPr>
-        <w:t xml:space="preserve"> built to help meet peak demand</w:t>
+        <w:footnoteRef/>
+      </w:r>
+      <w:r>
+        <w:rPr>
+          <w:color w:val="000000"/>
+          <w:sz w:val="20"/>
+          <w:szCs w:val="20"/>
+        </w:rPr>
+        <w:t xml:space="preserve"> https://us.energypolicy.solutions/docs/download.html</w:t>
       </w:r>
     </w:p>
   </w:footnote>
@@ -6407,89 +6227,11 @@
           <w:sz w:val="20"/>
           <w:szCs w:val="20"/>
         </w:rPr>
-        <w:t xml:space="preserve"> https://energyinnovation.org/2020/07/28/hal-harveys-insights-and-updates-congressional-climate-plan-is-a-bet-your-country-moment/</w:t>
+        <w:t xml:space="preserve"> https://us.energypolicy.solutions/docs/index.html</w:t>
       </w:r>
     </w:p>
   </w:footnote>
   <w:footnote w:id="10">
-    <w:p>
-      <w:pPr>
-        <w:pBdr>
-          <w:top w:val="nil"/>
-          <w:left w:val="nil"/>
-          <w:bottom w:val="nil"/>
-          <w:right w:val="nil"/>
-          <w:between w:val="nil"/>
-        </w:pBdr>
-        <w:spacing w:after="0" w:line="240" w:lineRule="auto"/>
-        <w:rPr>
-          <w:color w:val="000000"/>
-          <w:sz w:val="20"/>
-          <w:szCs w:val="20"/>
-        </w:rPr>
-      </w:pPr>
-      <w:r>
-        <w:rPr>
-          <w:sz w:val="20"/>
-          <w:szCs w:val="20"/>
-          <w:vertAlign w:val="superscript"/>
-        </w:rPr>
-        <w:footnoteRef/>
-      </w:r>
-      <w:r>
-        <w:rPr>
-          <w:color w:val="000000"/>
-          <w:sz w:val="20"/>
-          <w:szCs w:val="20"/>
-        </w:rPr>
-        <w:t xml:space="preserve"> https://us.energypolicy.solutions/doc</w:t>
-      </w:r>
-      <w:r>
-        <w:rPr>
-          <w:color w:val="000000"/>
-          <w:sz w:val="20"/>
-          <w:szCs w:val="20"/>
-        </w:rPr>
-        <w:t>s/download.html</w:t>
-      </w:r>
-    </w:p>
-  </w:footnote>
-  <w:footnote w:id="11">
-    <w:p>
-      <w:pPr>
-        <w:pBdr>
-          <w:top w:val="nil"/>
-          <w:left w:val="nil"/>
-          <w:bottom w:val="nil"/>
-          <w:right w:val="nil"/>
-          <w:between w:val="nil"/>
-        </w:pBdr>
-        <w:spacing w:after="0" w:line="240" w:lineRule="auto"/>
-        <w:rPr>
-          <w:color w:val="000000"/>
-          <w:sz w:val="20"/>
-          <w:szCs w:val="20"/>
-        </w:rPr>
-      </w:pPr>
-      <w:r>
-        <w:rPr>
-          <w:sz w:val="20"/>
-          <w:szCs w:val="20"/>
-          <w:vertAlign w:val="superscript"/>
-        </w:rPr>
-        <w:footnoteRef/>
-      </w:r>
-      <w:r>
-        <w:rPr>
-          <w:color w:val="000000"/>
-          <w:sz w:val="20"/>
-          <w:szCs w:val="20"/>
-        </w:rPr>
-        <w:t xml:space="preserve"> https://us.energypolicy.solutions/docs/index.html</w:t>
-      </w:r>
-    </w:p>
-  </w:footnote>
-  <w:footnote w:id="12">
     <w:p>
       <w:pPr>
         <w:spacing w:after="0" w:line="240" w:lineRule="auto"/>
@@ -7646,6 +7388,29 @@
       <w:spacing w:after="0" w:line="240" w:lineRule="auto"/>
     </w:pPr>
   </w:style>
+  <w:style w:type="character" w:styleId="Hyperlink">
+    <w:name w:val="Hyperlink"/>
+    <w:basedOn w:val="DefaultParagraphFont"/>
+    <w:uiPriority w:val="99"/>
+    <w:unhideWhenUsed/>
+    <w:rsid w:val="009C7E5F"/>
+    <w:rPr>
+      <w:color w:val="0000FF" w:themeColor="hyperlink"/>
+      <w:u w:val="single"/>
+    </w:rPr>
+  </w:style>
+  <w:style w:type="character" w:styleId="UnresolvedMention">
+    <w:name w:val="Unresolved Mention"/>
+    <w:basedOn w:val="DefaultParagraphFont"/>
+    <w:uiPriority w:val="99"/>
+    <w:semiHidden/>
+    <w:unhideWhenUsed/>
+    <w:rsid w:val="009C7E5F"/>
+    <w:rPr>
+      <w:color w:val="605E5C"/>
+      <w:shd w:val="clear" w:color="auto" w:fill="E1DFDD"/>
+    </w:rPr>
+  </w:style>
 </w:styles>
 </file>
 

</xml_diff>

<commit_message>
updated MN policy assumptions doc
</commit_message>
<xml_diff>
--- a/MN Policy Assumptions_FINAL.docx
+++ b/MN Policy Assumptions_FINAL.docx
@@ -3126,7 +3126,21 @@
                 <w:sz w:val="20"/>
                 <w:szCs w:val="20"/>
               </w:rPr>
-              <w:t>Assume 800 MW of natural gas CCS capacity is added by 2027</w:t>
+              <w:t>Assume 800 MW of natural gas</w:t>
+            </w:r>
+            <w:r>
+              <w:rPr>
+                <w:sz w:val="20"/>
+                <w:szCs w:val="20"/>
+              </w:rPr>
+              <w:t xml:space="preserve"> non-peaker</w:t>
+            </w:r>
+            <w:r>
+              <w:rPr>
+                <w:sz w:val="20"/>
+                <w:szCs w:val="20"/>
+              </w:rPr>
+              <w:t xml:space="preserve"> capacity is added by 2027</w:t>
             </w:r>
           </w:p>
           <w:p>
@@ -3145,21 +3159,21 @@
                 <w:sz w:val="20"/>
                 <w:szCs w:val="20"/>
               </w:rPr>
-              <w:t>Assume 1</w:t>
-            </w:r>
-            <w:r>
-              <w:rPr>
-                <w:sz w:val="20"/>
-                <w:szCs w:val="20"/>
-              </w:rPr>
-              <w:t>,</w:t>
-            </w:r>
-            <w:r>
-              <w:rPr>
-                <w:sz w:val="20"/>
-                <w:szCs w:val="20"/>
-              </w:rPr>
-              <w:t xml:space="preserve">500 MW </w:t>
+              <w:t>Assume 5</w:t>
+            </w:r>
+            <w:r>
+              <w:rPr>
+                <w:sz w:val="20"/>
+                <w:szCs w:val="20"/>
+              </w:rPr>
+              <w:t>5</w:t>
+            </w:r>
+            <w:r>
+              <w:rPr>
+                <w:sz w:val="20"/>
+                <w:szCs w:val="20"/>
+              </w:rPr>
+              <w:t xml:space="preserve">0 MW </w:t>
             </w:r>
             <w:r>
               <w:rPr>
@@ -3288,7 +3302,35 @@
                 <w:sz w:val="20"/>
                 <w:szCs w:val="20"/>
               </w:rPr>
-              <w:t>Assume an additional 2,600 MWs of storage added by 2034</w:t>
+              <w:t xml:space="preserve">Assume an additional 2,600 MWs of </w:t>
+            </w:r>
+            <w:r>
+              <w:rPr>
+                <w:sz w:val="20"/>
+                <w:szCs w:val="20"/>
+              </w:rPr>
+              <w:t>natural gas peaker capacity</w:t>
+            </w:r>
+            <w:r>
+              <w:rPr>
+                <w:sz w:val="20"/>
+                <w:szCs w:val="20"/>
+              </w:rPr>
+              <w:t xml:space="preserve"> added </w:t>
+            </w:r>
+            <w:r>
+              <w:rPr>
+                <w:sz w:val="20"/>
+                <w:szCs w:val="20"/>
+              </w:rPr>
+              <w:t xml:space="preserve">between 2030 and </w:t>
+            </w:r>
+            <w:r>
+              <w:rPr>
+                <w:sz w:val="20"/>
+                <w:szCs w:val="20"/>
+              </w:rPr>
+              <w:t>2034</w:t>
             </w:r>
           </w:p>
         </w:tc>
@@ -3460,7 +3502,23 @@
                 <w:sz w:val="20"/>
                 <w:szCs w:val="20"/>
               </w:rPr>
-              <w:t>, equivalent to about 2% per year</w:t>
+              <w:t>, equivalent to about 2</w:t>
+            </w:r>
+            <w:r>
+              <w:rPr>
+                <w:color w:val="000000"/>
+                <w:sz w:val="20"/>
+                <w:szCs w:val="20"/>
+              </w:rPr>
+              <w:t>-2.5%</w:t>
+            </w:r>
+            <w:r>
+              <w:rPr>
+                <w:color w:val="000000"/>
+                <w:sz w:val="20"/>
+                <w:szCs w:val="20"/>
+              </w:rPr>
+              <w:t xml:space="preserve"> per year</w:t>
             </w:r>
           </w:p>
         </w:tc>

</xml_diff>

<commit_message>
Updated formatting for final policy assumptions
</commit_message>
<xml_diff>
--- a/MN Policy Assumptions_FINAL.docx
+++ b/MN Policy Assumptions_FINAL.docx
@@ -2659,6 +2659,9 @@
       <w:r>
         <w:tab/>
       </w:r>
+      <w:r>
+        <w:tab/>
+      </w:r>
     </w:p>
     <w:p>
       <w:r>
@@ -2757,7 +2760,7 @@
         <w:pStyle w:val="Heading2"/>
       </w:pPr>
       <w:r>
-        <w:t>Summary of Policy Assumptions</w:t>
+        <w:t>SUMMARY OF POLICY ASSUMPTIONS</w:t>
       </w:r>
     </w:p>
     <w:tbl>
@@ -5001,17 +5004,8 @@
       </w:pPr>
       <w:bookmarkStart w:id="5" w:name="_28olbd37zj41" w:colFirst="0" w:colLast="0"/>
       <w:bookmarkEnd w:id="5"/>
-    </w:p>
-    <w:p>
-      <w:pPr>
-        <w:pStyle w:val="Heading3"/>
-      </w:pPr>
-    </w:p>
-    <w:p>
-      <w:pPr>
-        <w:pStyle w:val="Heading3"/>
-      </w:pPr>
-      <w:r>
+      <w:r>
+        <w:lastRenderedPageBreak/>
         <w:t>Policy Assumptions in the Accelerated Efficiency, Electrification, &amp; Renewables Scenario</w:t>
       </w:r>
     </w:p>
@@ -6381,7 +6375,7 @@
   <w:abstractNum w:abstractNumId="0" w15:restartNumberingAfterBreak="0">
     <w:nsid w:val="1851208A"/>
     <w:multiLevelType w:val="multilevel"/>
-    <w:tmpl w:val="3514950A"/>
+    <w:tmpl w:val="4E521060"/>
     <w:lvl w:ilvl="0">
       <w:start w:val="1"/>
       <w:numFmt w:val="bullet"/>
@@ -7274,7 +7268,7 @@
     <w:uiPriority w:val="9"/>
     <w:unhideWhenUsed/>
     <w:qFormat/>
-    <w:rsid w:val="00096107"/>
+    <w:rsid w:val="00D70D03"/>
     <w:pPr>
       <w:keepNext/>
       <w:keepLines/>

</xml_diff>